<commit_message>
lần cam kết đầu tiên
</commit_message>
<xml_diff>
--- a/ShopDoChoiTreEm.docx
+++ b/ShopDoChoiTreEm.docx
@@ -7,14 +7,12 @@
         <w:rPr>
           <w:sz w:val="24"/>
           <w:szCs w:val="24"/>
-          <w:lang w:val="en-US"/>
-        </w:rPr>
-      </w:pPr>
-      <w:r>
-        <w:rPr>
-          <w:sz w:val="24"/>
-          <w:szCs w:val="24"/>
-          <w:lang w:val="en-US"/>
+        </w:rPr>
+      </w:pPr>
+      <w:r>
+        <w:rPr>
+          <w:sz w:val="24"/>
+          <w:szCs w:val="24"/>
         </w:rPr>
         <w:t>CREATE TABLE QuanLyLoaiHang (</w:t>
       </w:r>
@@ -24,41 +22,357 @@
         <w:rPr>
           <w:sz w:val="24"/>
           <w:szCs w:val="24"/>
-          <w:lang w:val="en-US"/>
-        </w:rPr>
-      </w:pPr>
-      <w:r>
-        <w:rPr>
-          <w:sz w:val="24"/>
-          <w:szCs w:val="24"/>
-          <w:lang w:val="en-US"/>
-        </w:rPr>
-        <w:t xml:space="preserve">    MaLoai INT IDENTITY(1,1) PRIMARY KEY,    -- Mã Loại tự động tăng</w:t>
-      </w:r>
-    </w:p>
-    <w:p>
-      <w:pPr>
-        <w:rPr>
-          <w:sz w:val="24"/>
-          <w:szCs w:val="24"/>
-          <w:lang w:val="en-US"/>
-        </w:rPr>
-      </w:pPr>
-      <w:r>
-        <w:rPr>
-          <w:sz w:val="24"/>
-          <w:szCs w:val="24"/>
-          <w:lang w:val="en-US"/>
-        </w:rPr>
-        <w:t xml:space="preserve">    TenLoai NVARCHAR(255) NOT NULL,          -- Tên Loại</w:t>
-      </w:r>
-    </w:p>
-    <w:p>
-      <w:pPr>
-        <w:rPr>
-          <w:sz w:val="24"/>
-          <w:szCs w:val="24"/>
-          <w:lang w:val="fr-FR"/>
+        </w:rPr>
+      </w:pPr>
+      <w:r>
+        <w:rPr>
+          <w:sz w:val="24"/>
+          <w:szCs w:val="24"/>
+        </w:rPr>
+        <w:t xml:space="preserve">    MaLoai int IDENTITY(1,1) NOT NULL PRIMARY KEY,</w:t>
+      </w:r>
+    </w:p>
+    <w:p>
+      <w:pPr>
+        <w:rPr>
+          <w:sz w:val="24"/>
+          <w:szCs w:val="24"/>
+        </w:rPr>
+      </w:pPr>
+      <w:r>
+        <w:rPr>
+          <w:sz w:val="24"/>
+          <w:szCs w:val="24"/>
+        </w:rPr>
+        <w:t xml:space="preserve">    TenLoai nvarchar(255) NOT NULL unique,</w:t>
+      </w:r>
+    </w:p>
+    <w:p>
+      <w:pPr>
+        <w:rPr>
+          <w:sz w:val="24"/>
+          <w:szCs w:val="24"/>
+        </w:rPr>
+      </w:pPr>
+      <w:r>
+        <w:rPr>
+          <w:sz w:val="24"/>
+          <w:szCs w:val="24"/>
+        </w:rPr>
+        <w:t xml:space="preserve">    GhiChu nvarchar(max) NULL</w:t>
+      </w:r>
+    </w:p>
+    <w:p>
+      <w:pPr>
+        <w:rPr>
+          <w:sz w:val="24"/>
+          <w:szCs w:val="24"/>
+        </w:rPr>
+      </w:pPr>
+      <w:r>
+        <w:rPr>
+          <w:sz w:val="24"/>
+          <w:szCs w:val="24"/>
+        </w:rPr>
+        <w:t>);</w:t>
+      </w:r>
+    </w:p>
+    <w:p>
+      <w:pPr>
+        <w:rPr>
+          <w:sz w:val="24"/>
+          <w:szCs w:val="24"/>
+        </w:rPr>
+      </w:pPr>
+    </w:p>
+    <w:p>
+      <w:pPr>
+        <w:rPr>
+          <w:sz w:val="24"/>
+          <w:szCs w:val="24"/>
+        </w:rPr>
+      </w:pPr>
+      <w:r>
+        <w:rPr>
+          <w:sz w:val="24"/>
+          <w:szCs w:val="24"/>
+        </w:rPr>
+        <w:t>CREATE TABLE QuanLyHang (</w:t>
+      </w:r>
+    </w:p>
+    <w:p>
+      <w:pPr>
+        <w:rPr>
+          <w:sz w:val="24"/>
+          <w:szCs w:val="24"/>
+        </w:rPr>
+      </w:pPr>
+      <w:r>
+        <w:rPr>
+          <w:sz w:val="24"/>
+          <w:szCs w:val="24"/>
+        </w:rPr>
+        <w:t xml:space="preserve">    MaHangHoa int IDENTITY(1,1) NOT NULL PRIMARY KEY,</w:t>
+      </w:r>
+    </w:p>
+    <w:p>
+      <w:pPr>
+        <w:rPr>
+          <w:sz w:val="24"/>
+          <w:szCs w:val="24"/>
+        </w:rPr>
+      </w:pPr>
+      <w:r>
+        <w:rPr>
+          <w:sz w:val="24"/>
+          <w:szCs w:val="24"/>
+        </w:rPr>
+        <w:t xml:space="preserve">    TenHang nvarchar(255) NOT NULL,</w:t>
+      </w:r>
+    </w:p>
+    <w:p>
+      <w:pPr>
+        <w:rPr>
+          <w:sz w:val="24"/>
+          <w:szCs w:val="24"/>
+        </w:rPr>
+      </w:pPr>
+      <w:r>
+        <w:rPr>
+          <w:sz w:val="24"/>
+          <w:szCs w:val="24"/>
+        </w:rPr>
+        <w:t xml:space="preserve">    MaLoaiHang int NOT NULL,</w:t>
+      </w:r>
+    </w:p>
+    <w:p>
+      <w:pPr>
+        <w:rPr>
+          <w:sz w:val="24"/>
+          <w:szCs w:val="24"/>
+        </w:rPr>
+      </w:pPr>
+      <w:r>
+        <w:rPr>
+          <w:sz w:val="24"/>
+          <w:szCs w:val="24"/>
+        </w:rPr>
+        <w:t xml:space="preserve">    GiaNhap decimal(18, 0) NOT NULL,</w:t>
+      </w:r>
+    </w:p>
+    <w:p>
+      <w:pPr>
+        <w:rPr>
+          <w:sz w:val="24"/>
+          <w:szCs w:val="24"/>
+        </w:rPr>
+      </w:pPr>
+      <w:r>
+        <w:rPr>
+          <w:sz w:val="24"/>
+          <w:szCs w:val="24"/>
+        </w:rPr>
+        <w:t xml:space="preserve">    GiaBan decimal(18, 0) NOT NULL,</w:t>
+      </w:r>
+    </w:p>
+    <w:p>
+      <w:pPr>
+        <w:rPr>
+          <w:sz w:val="24"/>
+          <w:szCs w:val="24"/>
+        </w:rPr>
+      </w:pPr>
+      <w:r>
+        <w:rPr>
+          <w:sz w:val="24"/>
+          <w:szCs w:val="24"/>
+        </w:rPr>
+        <w:t xml:space="preserve">    SoLuong int NOT NULL,</w:t>
+      </w:r>
+    </w:p>
+    <w:p>
+      <w:pPr>
+        <w:rPr>
+          <w:sz w:val="24"/>
+          <w:szCs w:val="24"/>
+        </w:rPr>
+      </w:pPr>
+      <w:r>
+        <w:rPr>
+          <w:sz w:val="24"/>
+          <w:szCs w:val="24"/>
+        </w:rPr>
+        <w:t xml:space="preserve">    TrangThai bit NOT NULL,</w:t>
+      </w:r>
+    </w:p>
+    <w:p>
+      <w:pPr>
+        <w:rPr>
+          <w:sz w:val="24"/>
+          <w:szCs w:val="24"/>
+        </w:rPr>
+      </w:pPr>
+      <w:r>
+        <w:rPr>
+          <w:sz w:val="24"/>
+          <w:szCs w:val="24"/>
+        </w:rPr>
+        <w:t xml:space="preserve">    GhiChu nvarchar(255) NULL,</w:t>
+      </w:r>
+    </w:p>
+    <w:p>
+      <w:pPr>
+        <w:rPr>
+          <w:sz w:val="24"/>
+          <w:szCs w:val="24"/>
+        </w:rPr>
+      </w:pPr>
+      <w:r>
+        <w:rPr>
+          <w:sz w:val="24"/>
+          <w:szCs w:val="24"/>
+        </w:rPr>
+        <w:t xml:space="preserve">    DuongDanAnh nvarchar(255) NULL,</w:t>
+      </w:r>
+    </w:p>
+    <w:p>
+      <w:pPr>
+        <w:rPr>
+          <w:sz w:val="24"/>
+          <w:szCs w:val="24"/>
+        </w:rPr>
+      </w:pPr>
+      <w:r>
+        <w:rPr>
+          <w:sz w:val="24"/>
+          <w:szCs w:val="24"/>
+        </w:rPr>
+        <w:t xml:space="preserve">    CONSTRAINT FK_QuanLyHang_QuanLyLoaiHang FOREIGN KEY (MaLoaiHang) REFERENCES QuanLyLoaiHang(MaLoai)</w:t>
+      </w:r>
+    </w:p>
+    <w:p>
+      <w:pPr>
+        <w:rPr>
+          <w:sz w:val="24"/>
+          <w:szCs w:val="24"/>
+        </w:rPr>
+      </w:pPr>
+      <w:r>
+        <w:rPr>
+          <w:sz w:val="24"/>
+          <w:szCs w:val="24"/>
+        </w:rPr>
+        <w:t>);</w:t>
+      </w:r>
+    </w:p>
+    <w:p>
+      <w:pPr>
+        <w:rPr>
+          <w:sz w:val="24"/>
+          <w:szCs w:val="24"/>
+        </w:rPr>
+      </w:pPr>
+    </w:p>
+    <w:p>
+      <w:pPr>
+        <w:rPr>
+          <w:sz w:val="24"/>
+          <w:szCs w:val="24"/>
+          <w:lang w:val="en-US"/>
+        </w:rPr>
+      </w:pPr>
+    </w:p>
+    <w:p>
+      <w:pPr>
+        <w:rPr>
+          <w:sz w:val="24"/>
+          <w:szCs w:val="24"/>
+          <w:lang w:val="en-US"/>
+        </w:rPr>
+      </w:pPr>
+      <w:r>
+        <w:rPr>
+          <w:sz w:val="24"/>
+          <w:szCs w:val="24"/>
+          <w:lang w:val="en-US"/>
+        </w:rPr>
+        <w:t>CREATE TABLE KhachHang (</w:t>
+      </w:r>
+    </w:p>
+    <w:p>
+      <w:pPr>
+        <w:rPr>
+          <w:sz w:val="24"/>
+          <w:szCs w:val="24"/>
+          <w:lang w:val="en-US"/>
+        </w:rPr>
+      </w:pPr>
+      <w:r>
+        <w:rPr>
+          <w:sz w:val="24"/>
+          <w:szCs w:val="24"/>
+          <w:lang w:val="en-US"/>
+        </w:rPr>
+        <w:t xml:space="preserve">    MaKhachHang INT IDENTITY(1,1) PRIMARY KEY,   -- Mã Khách Hàng tự động tăng</w:t>
+      </w:r>
+    </w:p>
+    <w:p>
+      <w:pPr>
+        <w:rPr>
+          <w:sz w:val="24"/>
+          <w:szCs w:val="24"/>
+          <w:lang w:val="en-US"/>
+        </w:rPr>
+      </w:pPr>
+      <w:r>
+        <w:rPr>
+          <w:sz w:val="24"/>
+          <w:szCs w:val="24"/>
+          <w:lang w:val="en-US"/>
+        </w:rPr>
+        <w:t xml:space="preserve">    TenKhachHang NVARCHAR(255) NOT NULL,         -- Tên Khách Hàng</w:t>
+      </w:r>
+    </w:p>
+    <w:p>
+      <w:pPr>
+        <w:rPr>
+          <w:sz w:val="24"/>
+          <w:szCs w:val="24"/>
+          <w:lang w:val="en-US"/>
+        </w:rPr>
+      </w:pPr>
+      <w:r>
+        <w:rPr>
+          <w:sz w:val="24"/>
+          <w:szCs w:val="24"/>
+          <w:lang w:val="en-US"/>
+        </w:rPr>
+        <w:t xml:space="preserve">    DiaChi NVARCHAR(255),                        -- Địa Chỉ</w:t>
+      </w:r>
+    </w:p>
+    <w:p>
+      <w:pPr>
+        <w:rPr>
+          <w:sz w:val="24"/>
+          <w:szCs w:val="24"/>
+          <w:lang w:val="en-US"/>
+        </w:rPr>
+      </w:pPr>
+      <w:r>
+        <w:rPr>
+          <w:sz w:val="24"/>
+          <w:szCs w:val="24"/>
+          <w:lang w:val="en-US"/>
+        </w:rPr>
+        <w:t xml:space="preserve">    SoDienThoai NVARCHAR(15),                    -- Số Điện Thoại</w:t>
+      </w:r>
+    </w:p>
+    <w:p>
+      <w:pPr>
+        <w:rPr>
+          <w:sz w:val="24"/>
+          <w:szCs w:val="24"/>
+          <w:lang w:val="en-US"/>
         </w:rPr>
       </w:pPr>
       <w:r>
@@ -73,24 +387,41 @@
         <w:rPr>
           <w:sz w:val="24"/>
           <w:szCs w:val="24"/>
-          <w:lang w:val="fr-FR"/>
-        </w:rPr>
-        <w:t>GhiChu NVARCHAR(MAX)                     -- Ghi Chú</w:t>
-      </w:r>
-    </w:p>
-    <w:p>
-      <w:pPr>
-        <w:rPr>
-          <w:sz w:val="24"/>
-          <w:szCs w:val="24"/>
-          <w:lang w:val="fr-FR"/>
-        </w:rPr>
-      </w:pPr>
-      <w:r>
-        <w:rPr>
-          <w:sz w:val="24"/>
-          <w:szCs w:val="24"/>
-          <w:lang w:val="fr-FR"/>
+          <w:lang w:val="en-US"/>
+        </w:rPr>
+        <w:t>Email NVARCHAR(255),                         -- Email</w:t>
+      </w:r>
+    </w:p>
+    <w:p>
+      <w:pPr>
+        <w:rPr>
+          <w:sz w:val="24"/>
+          <w:szCs w:val="24"/>
+          <w:lang w:val="en-US"/>
+        </w:rPr>
+      </w:pPr>
+      <w:r>
+        <w:rPr>
+          <w:sz w:val="24"/>
+          <w:szCs w:val="24"/>
+          <w:lang w:val="en-US"/>
+        </w:rPr>
+        <w:t xml:space="preserve">    GhiChu NVARCHAR(MAX)                         -- Ghi Chú</w:t>
+      </w:r>
+    </w:p>
+    <w:p>
+      <w:pPr>
+        <w:rPr>
+          <w:sz w:val="24"/>
+          <w:szCs w:val="24"/>
+          <w:lang w:val="en-US"/>
+        </w:rPr>
+      </w:pPr>
+      <w:r>
+        <w:rPr>
+          <w:sz w:val="24"/>
+          <w:szCs w:val="24"/>
+          <w:lang w:val="en-US"/>
         </w:rPr>
         <w:t>);</w:t>
       </w:r>
@@ -100,374 +431,7 @@
         <w:rPr>
           <w:sz w:val="24"/>
           <w:szCs w:val="24"/>
-          <w:lang w:val="fr-FR"/>
-        </w:rPr>
-      </w:pPr>
-    </w:p>
-    <w:p>
-      <w:pPr>
-        <w:rPr>
-          <w:sz w:val="24"/>
-          <w:szCs w:val="24"/>
-          <w:lang w:val="fr-FR"/>
-        </w:rPr>
-      </w:pPr>
-    </w:p>
-    <w:p>
-      <w:pPr>
-        <w:rPr>
-          <w:sz w:val="24"/>
-          <w:szCs w:val="24"/>
-          <w:lang w:val="en-US"/>
-        </w:rPr>
-      </w:pPr>
-      <w:r>
-        <w:rPr>
-          <w:sz w:val="24"/>
-          <w:szCs w:val="24"/>
-          <w:lang w:val="en-US"/>
-        </w:rPr>
-        <w:t>CREATE TABLE QuanLyHang (</w:t>
-      </w:r>
-    </w:p>
-    <w:p>
-      <w:pPr>
-        <w:rPr>
-          <w:sz w:val="24"/>
-          <w:szCs w:val="24"/>
-          <w:lang w:val="en-US"/>
-        </w:rPr>
-      </w:pPr>
-      <w:r>
-        <w:rPr>
-          <w:sz w:val="24"/>
-          <w:szCs w:val="24"/>
-          <w:lang w:val="en-US"/>
-        </w:rPr>
-        <w:t xml:space="preserve">    MaHang INT IDENTITY(1,1) PRIMARY KEY,    -- Mã Hàng Hóa tự động tăng</w:t>
-      </w:r>
-    </w:p>
-    <w:p>
-      <w:pPr>
-        <w:rPr>
-          <w:sz w:val="24"/>
-          <w:szCs w:val="24"/>
-          <w:lang w:val="en-US"/>
-        </w:rPr>
-      </w:pPr>
-      <w:r>
-        <w:rPr>
-          <w:sz w:val="24"/>
-          <w:szCs w:val="24"/>
-          <w:lang w:val="en-US"/>
-        </w:rPr>
-        <w:t xml:space="preserve">    TenHang NVARCHAR(255) NOT NULL,          -- Tên Hàng</w:t>
-      </w:r>
-    </w:p>
-    <w:p>
-      <w:pPr>
-        <w:rPr>
-          <w:sz w:val="24"/>
-          <w:szCs w:val="24"/>
-          <w:lang w:val="en-US"/>
-        </w:rPr>
-      </w:pPr>
-      <w:r>
-        <w:rPr>
-          <w:sz w:val="24"/>
-          <w:szCs w:val="24"/>
-          <w:lang w:val="en-US"/>
-        </w:rPr>
-        <w:t xml:space="preserve">    MaLoai INT NOT NULL,                     -- Mã Loại kết nối với bảng QuanLyLoaiHang</w:t>
-      </w:r>
-    </w:p>
-    <w:p>
-      <w:pPr>
-        <w:rPr>
-          <w:sz w:val="24"/>
-          <w:szCs w:val="24"/>
-          <w:lang w:val="en-US"/>
-        </w:rPr>
-      </w:pPr>
-      <w:r>
-        <w:rPr>
-          <w:sz w:val="24"/>
-          <w:szCs w:val="24"/>
-          <w:lang w:val="en-US"/>
-        </w:rPr>
-        <w:t xml:space="preserve">    TinhTrang BIT NOT NULL,                 -- Tình Trạng (true, false)</w:t>
-      </w:r>
-    </w:p>
-    <w:p>
-      <w:pPr>
-        <w:rPr>
-          <w:sz w:val="24"/>
-          <w:szCs w:val="24"/>
-          <w:lang w:val="en-US"/>
-        </w:rPr>
-      </w:pPr>
-      <w:r>
-        <w:rPr>
-          <w:sz w:val="24"/>
-          <w:szCs w:val="24"/>
-          <w:lang w:val="en-US"/>
-        </w:rPr>
-        <w:t xml:space="preserve">    GiaNhap DECIMAL(18, 2) NOT NULL,        -- Giá Nhập</w:t>
-      </w:r>
-    </w:p>
-    <w:p>
-      <w:pPr>
-        <w:rPr>
-          <w:sz w:val="24"/>
-          <w:szCs w:val="24"/>
-          <w:lang w:val="en-US"/>
-        </w:rPr>
-      </w:pPr>
-      <w:r>
-        <w:rPr>
-          <w:sz w:val="24"/>
-          <w:szCs w:val="24"/>
-          <w:lang w:val="en-US"/>
-        </w:rPr>
-        <w:t xml:space="preserve">    GiaBan DECIMAL(18, 2) NOT NULL,         -- Giá Bán</w:t>
-      </w:r>
-    </w:p>
-    <w:p>
-      <w:pPr>
-        <w:rPr>
-          <w:sz w:val="24"/>
-          <w:szCs w:val="24"/>
-          <w:lang w:val="en-US"/>
-        </w:rPr>
-      </w:pPr>
-      <w:r>
-        <w:rPr>
-          <w:sz w:val="24"/>
-          <w:szCs w:val="24"/>
-          <w:lang w:val="en-US"/>
-        </w:rPr>
-        <w:t xml:space="preserve">    SoLuongTon INT NOT NULL,                -- Số Lượng Tồn</w:t>
-      </w:r>
-    </w:p>
-    <w:p>
-      <w:pPr>
-        <w:rPr>
-          <w:sz w:val="24"/>
-          <w:szCs w:val="24"/>
-          <w:lang w:val="en-US"/>
-        </w:rPr>
-      </w:pPr>
-      <w:r>
-        <w:rPr>
-          <w:sz w:val="24"/>
-          <w:szCs w:val="24"/>
-          <w:lang w:val="en-US"/>
-        </w:rPr>
-        <w:t xml:space="preserve">    MoTa NVARCHAR(MAX),                     -- Mô Tả</w:t>
-      </w:r>
-    </w:p>
-    <w:p>
-      <w:pPr>
-        <w:rPr>
-          <w:sz w:val="24"/>
-          <w:szCs w:val="24"/>
-          <w:lang w:val="en-US"/>
-        </w:rPr>
-      </w:pPr>
-      <w:r>
-        <w:rPr>
-          <w:sz w:val="24"/>
-          <w:szCs w:val="24"/>
-          <w:lang w:val="en-US"/>
-        </w:rPr>
-        <w:t xml:space="preserve">    FOREIGN KEY (MaLoai) REFERENCES QuanLyLoaiHang(MaLoai) -- Khóa ngoại liên kết với bảng QuanLyLoaiHang</w:t>
-      </w:r>
-    </w:p>
-    <w:p>
-      <w:pPr>
-        <w:rPr>
-          <w:sz w:val="24"/>
-          <w:szCs w:val="24"/>
-          <w:lang w:val="fr-FR"/>
-        </w:rPr>
-      </w:pPr>
-      <w:r>
-        <w:rPr>
-          <w:sz w:val="24"/>
-          <w:szCs w:val="24"/>
-          <w:lang w:val="fr-FR"/>
-        </w:rPr>
-        <w:t>);</w:t>
-      </w:r>
-    </w:p>
-    <w:p>
-      <w:pPr>
-        <w:rPr>
-          <w:sz w:val="24"/>
-          <w:szCs w:val="24"/>
-          <w:lang w:val="fr-FR"/>
-        </w:rPr>
-      </w:pPr>
-    </w:p>
-    <w:p>
-      <w:pPr>
-        <w:rPr>
-          <w:sz w:val="24"/>
-          <w:szCs w:val="24"/>
-          <w:lang w:val="fr-FR"/>
-        </w:rPr>
-      </w:pPr>
-    </w:p>
-    <w:p>
-      <w:pPr>
-        <w:rPr>
-          <w:sz w:val="24"/>
-          <w:szCs w:val="24"/>
-          <w:lang w:val="en-US"/>
-        </w:rPr>
-      </w:pPr>
-      <w:r>
-        <w:rPr>
-          <w:sz w:val="24"/>
-          <w:szCs w:val="24"/>
-          <w:lang w:val="en-US"/>
-        </w:rPr>
-        <w:t>CREATE TABLE KhachHang (</w:t>
-      </w:r>
-    </w:p>
-    <w:p>
-      <w:pPr>
-        <w:rPr>
-          <w:sz w:val="24"/>
-          <w:szCs w:val="24"/>
-          <w:lang w:val="en-US"/>
-        </w:rPr>
-      </w:pPr>
-      <w:r>
-        <w:rPr>
-          <w:sz w:val="24"/>
-          <w:szCs w:val="24"/>
-          <w:lang w:val="en-US"/>
-        </w:rPr>
-        <w:t xml:space="preserve">    MaKhachHang INT IDENTITY(1,1) PRIMARY KEY,   -- Mã Khách Hàng tự động tăng</w:t>
-      </w:r>
-    </w:p>
-    <w:p>
-      <w:pPr>
-        <w:rPr>
-          <w:sz w:val="24"/>
-          <w:szCs w:val="24"/>
-          <w:lang w:val="en-US"/>
-        </w:rPr>
-      </w:pPr>
-      <w:r>
-        <w:rPr>
-          <w:sz w:val="24"/>
-          <w:szCs w:val="24"/>
-          <w:lang w:val="en-US"/>
-        </w:rPr>
-        <w:t xml:space="preserve">    TenKhachHang NVARCHAR(255) NOT NULL,         -- Tên Khách Hàng</w:t>
-      </w:r>
-    </w:p>
-    <w:p>
-      <w:pPr>
-        <w:rPr>
-          <w:sz w:val="24"/>
-          <w:szCs w:val="24"/>
-          <w:lang w:val="en-US"/>
-        </w:rPr>
-      </w:pPr>
-      <w:r>
-        <w:rPr>
-          <w:sz w:val="24"/>
-          <w:szCs w:val="24"/>
-          <w:lang w:val="en-US"/>
-        </w:rPr>
-        <w:t xml:space="preserve">    DiaChi NVARCHAR(255),                        -- Địa Chỉ</w:t>
-      </w:r>
-    </w:p>
-    <w:p>
-      <w:pPr>
-        <w:rPr>
-          <w:sz w:val="24"/>
-          <w:szCs w:val="24"/>
-          <w:lang w:val="en-US"/>
-        </w:rPr>
-      </w:pPr>
-      <w:r>
-        <w:rPr>
-          <w:sz w:val="24"/>
-          <w:szCs w:val="24"/>
-          <w:lang w:val="en-US"/>
-        </w:rPr>
-        <w:t xml:space="preserve">    SoDienThoai NVARCHAR(15),                    -- Số Điện Thoại</w:t>
-      </w:r>
-    </w:p>
-    <w:p>
-      <w:pPr>
-        <w:rPr>
-          <w:sz w:val="24"/>
-          <w:szCs w:val="24"/>
-          <w:lang w:val="fr-FR"/>
-        </w:rPr>
-      </w:pPr>
-      <w:r>
-        <w:rPr>
-          <w:sz w:val="24"/>
-          <w:szCs w:val="24"/>
-          <w:lang w:val="en-US"/>
-        </w:rPr>
-        <w:t xml:space="preserve">    </w:t>
-      </w:r>
-      <w:r>
-        <w:rPr>
-          <w:sz w:val="24"/>
-          <w:szCs w:val="24"/>
-          <w:lang w:val="fr-FR"/>
-        </w:rPr>
-        <w:t>Email NVARCHAR(255),                         -- Email</w:t>
-      </w:r>
-    </w:p>
-    <w:p>
-      <w:pPr>
-        <w:rPr>
-          <w:sz w:val="24"/>
-          <w:szCs w:val="24"/>
-          <w:lang w:val="fr-FR"/>
-        </w:rPr>
-      </w:pPr>
-      <w:r>
-        <w:rPr>
-          <w:sz w:val="24"/>
-          <w:szCs w:val="24"/>
-          <w:lang w:val="fr-FR"/>
-        </w:rPr>
-        <w:t xml:space="preserve">    GhiChu NVARCHAR(MAX)                         -- Ghi Chú</w:t>
-      </w:r>
-    </w:p>
-    <w:p>
-      <w:pPr>
-        <w:rPr>
-          <w:sz w:val="24"/>
-          <w:szCs w:val="24"/>
-          <w:lang w:val="fr-FR"/>
-        </w:rPr>
-      </w:pPr>
-      <w:r>
-        <w:rPr>
-          <w:sz w:val="24"/>
-          <w:szCs w:val="24"/>
-          <w:lang w:val="fr-FR"/>
-        </w:rPr>
-        <w:t>);</w:t>
-      </w:r>
-    </w:p>
-    <w:p>
-      <w:pPr>
-        <w:rPr>
-          <w:sz w:val="24"/>
-          <w:szCs w:val="24"/>
-          <w:lang w:val="fr-FR"/>
+          <w:lang w:val="en-US"/>
         </w:rPr>
       </w:pPr>
     </w:p>
@@ -630,14 +594,14 @@
         <w:rPr>
           <w:sz w:val="24"/>
           <w:szCs w:val="24"/>
-          <w:lang w:val="fr-FR"/>
-        </w:rPr>
-      </w:pPr>
-      <w:r>
-        <w:rPr>
-          <w:sz w:val="24"/>
-          <w:szCs w:val="24"/>
-          <w:lang w:val="fr-FR"/>
+          <w:lang w:val="en-US"/>
+        </w:rPr>
+      </w:pPr>
+      <w:r>
+        <w:rPr>
+          <w:sz w:val="24"/>
+          <w:szCs w:val="24"/>
+          <w:lang w:val="en-US"/>
         </w:rPr>
         <w:t>);</w:t>
       </w:r>
@@ -647,16 +611,16 @@
         <w:rPr>
           <w:sz w:val="24"/>
           <w:szCs w:val="24"/>
-          <w:lang w:val="fr-FR"/>
-        </w:rPr>
-      </w:pPr>
-    </w:p>
-    <w:p>
-      <w:pPr>
-        <w:rPr>
-          <w:sz w:val="24"/>
-          <w:szCs w:val="24"/>
-          <w:lang w:val="fr-FR"/>
+          <w:lang w:val="en-US"/>
+        </w:rPr>
+      </w:pPr>
+    </w:p>
+    <w:p>
+      <w:pPr>
+        <w:rPr>
+          <w:sz w:val="24"/>
+          <w:szCs w:val="24"/>
+          <w:lang w:val="en-US"/>
         </w:rPr>
       </w:pPr>
     </w:p>
@@ -1521,7 +1485,6 @@
   <w:style w:type="character" w:default="1" w:styleId="Phngmcinhcuaoanvn">
     <w:name w:val="Default Paragraph Font"/>
     <w:uiPriority w:val="1"/>
-    <w:semiHidden/>
     <w:unhideWhenUsed/>
   </w:style>
   <w:style w:type="table" w:default="1" w:styleId="BangThngthng">

</xml_diff>